<commit_message>
feature(doc): Modify the power manager specification.
- 修改电源管理设计说明书
</commit_message>
<xml_diff>
--- a/doc/设计文档/电源管理后台设计说明书.docx
+++ b/doc/设计文档/电源管理后台设计说明书.docx
@@ -5590,12 +5590,6 @@
             <w:insideH w:val="single" w:color="auto" w:sz="4" w:space="0"/>
             <w:insideV w:val="single" w:color="auto" w:sz="4" w:space="0"/>
           </w:tblBorders>
-          <w:tblCellMar>
-            <w:top w:w="0" w:type="dxa"/>
-            <w:left w:w="108" w:type="dxa"/>
-            <w:bottom w:w="0" w:type="dxa"/>
-            <w:right w:w="108" w:type="dxa"/>
-          </w:tblCellMar>
         </w:tblPrEx>
         <w:trPr>
           <w:jc w:val="center"/>
@@ -5965,12 +5959,6 @@
             <w:insideH w:val="single" w:color="auto" w:sz="4" w:space="0"/>
             <w:insideV w:val="single" w:color="auto" w:sz="4" w:space="0"/>
           </w:tblBorders>
-          <w:tblCellMar>
-            <w:top w:w="0" w:type="dxa"/>
-            <w:left w:w="108" w:type="dxa"/>
-            <w:bottom w:w="0" w:type="dxa"/>
-            <w:right w:w="108" w:type="dxa"/>
-          </w:tblCellMar>
         </w:tblPrEx>
         <w:trPr>
           <w:jc w:val="center"/>
@@ -6391,12 +6379,6 @@
             <w:insideH w:val="single" w:color="auto" w:sz="4" w:space="0"/>
             <w:insideV w:val="single" w:color="auto" w:sz="4" w:space="0"/>
           </w:tblBorders>
-          <w:tblCellMar>
-            <w:top w:w="0" w:type="dxa"/>
-            <w:left w:w="108" w:type="dxa"/>
-            <w:bottom w:w="0" w:type="dxa"/>
-            <w:right w:w="108" w:type="dxa"/>
-          </w:tblCellMar>
         </w:tblPrEx>
         <w:trPr>
           <w:jc w:val="center"/>
@@ -7355,8 +7337,8 @@
           <w:szCs w:val="44"/>
         </w:rPr>
       </w:pPr>
-      <w:bookmarkStart w:id="17" w:name="_Toc16003"/>
-      <w:bookmarkStart w:id="18" w:name="_Toc63827406"/>
+      <w:bookmarkStart w:id="17" w:name="_Toc63827406"/>
+      <w:bookmarkStart w:id="18" w:name="_Toc16003"/>
       <w:r>
         <w:rPr>
           <w:rFonts w:hint="eastAsia" w:ascii="Times New Roman" w:hAnsi="Times New Roman" w:eastAsia="宋体" w:cs="宋体"/>
@@ -8094,7 +8076,6 @@
           <w:tcPr>
             <w:tcW w:w="2318" w:type="dxa"/>
             <w:vMerge w:val="continue"/>
-            <w:tcBorders/>
             <w:vAlign w:val="center"/>
           </w:tcPr>
           <w:p>
@@ -8220,7 +8201,6 @@
           <w:tcPr>
             <w:tcW w:w="2318" w:type="dxa"/>
             <w:vMerge w:val="continue"/>
-            <w:tcBorders/>
             <w:vAlign w:val="center"/>
           </w:tcPr>
           <w:p>
@@ -8322,8 +8302,6 @@
               </w:rPr>
               <w:t>UPS供电</w:t>
             </w:r>
-            <w:bookmarkStart w:id="26" w:name="_GoBack"/>
-            <w:bookmarkEnd w:id="26"/>
           </w:p>
         </w:tc>
       </w:tr>
@@ -10788,7 +10766,7 @@
           <w:rFonts w:hint="eastAsia" w:asciiTheme="majorEastAsia" w:hAnsiTheme="majorEastAsia" w:eastAsiaTheme="majorEastAsia" w:cstheme="majorEastAsia"/>
           <w:lang w:val="en-US" w:eastAsia="zh-CN"/>
         </w:rPr>
-        <w:t>函数说明：设置指定设备的亮度。</w:t>
+        <w:t>函数说明：设置指定设备的亮度百分比。</w:t>
       </w:r>
     </w:p>
     <w:p>
@@ -10886,7 +10864,7 @@
           <w:rFonts w:hint="eastAsia" w:asciiTheme="majorEastAsia" w:hAnsiTheme="majorEastAsia" w:eastAsiaTheme="majorEastAsia" w:cstheme="majorEastAsia"/>
           <w:lang w:val="en-US" w:eastAsia="zh-CN"/>
         </w:rPr>
-        <w:t>brightness：设置的亮度值，不能超出最小和最大亮度。</w:t>
+        <w:t>brightness：设置的亮度百分比，[0,100]。</w:t>
       </w:r>
     </w:p>
     <w:p>
@@ -11003,7 +10981,16 @@
           <w:rFonts w:hint="eastAsia" w:asciiTheme="majorEastAsia" w:hAnsiTheme="majorEastAsia" w:eastAsiaTheme="majorEastAsia" w:cstheme="majorEastAsia"/>
           <w:lang w:val="en-US" w:eastAsia="zh-CN"/>
         </w:rPr>
-        <w:t>函数说明：获取指定设备亮度。</w:t>
+        <w:t>函数说明：获取指定设备亮度百分比</w:t>
+      </w:r>
+      <w:bookmarkStart w:id="26" w:name="_GoBack"/>
+      <w:bookmarkEnd w:id="26"/>
+      <w:r>
+        <w:rPr>
+          <w:rFonts w:hint="eastAsia" w:asciiTheme="majorEastAsia" w:hAnsiTheme="majorEastAsia" w:eastAsiaTheme="majorEastAsia" w:cstheme="majorEastAsia"/>
+          <w:lang w:val="en-US" w:eastAsia="zh-CN"/>
+        </w:rPr>
+        <w:t>。</w:t>
       </w:r>
     </w:p>
     <w:p>
@@ -11034,183 +11021,6 @@
           <w:lang w:val="en-US" w:eastAsia="zh-CN"/>
         </w:rPr>
         <w:t>返回值：返回设备的亮度，如果设备不支持或者不存在则返回-1。</w:t>
-      </w:r>
-    </w:p>
-    <w:p>
-      <w:pPr>
-        <w:keepNext w:val="0"/>
-        <w:keepLines w:val="0"/>
-        <w:pageBreakBefore w:val="0"/>
-        <w:widowControl w:val="0"/>
-        <w:kinsoku/>
-        <w:wordWrap/>
-        <w:overflowPunct/>
-        <w:topLinePunct w:val="0"/>
-        <w:autoSpaceDE/>
-        <w:autoSpaceDN/>
-        <w:bidi w:val="0"/>
-        <w:adjustRightInd/>
-        <w:snapToGrid/>
-        <w:ind w:firstLine="420" w:firstLineChars="200"/>
-        <w:textAlignment w:val="auto"/>
-        <w:rPr>
-          <w:rFonts w:hint="eastAsia" w:asciiTheme="majorEastAsia" w:hAnsiTheme="majorEastAsia" w:eastAsiaTheme="majorEastAsia" w:cstheme="majorEastAsia"/>
-          <w:lang w:val="en-US" w:eastAsia="zh-CN"/>
-        </w:rPr>
-      </w:pPr>
-    </w:p>
-    <w:p>
-      <w:pPr>
-        <w:keepNext w:val="0"/>
-        <w:keepLines w:val="0"/>
-        <w:pageBreakBefore w:val="0"/>
-        <w:widowControl w:val="0"/>
-        <w:kinsoku/>
-        <w:wordWrap/>
-        <w:overflowPunct/>
-        <w:topLinePunct w:val="0"/>
-        <w:autoSpaceDE/>
-        <w:autoSpaceDN/>
-        <w:bidi w:val="0"/>
-        <w:adjustRightInd/>
-        <w:snapToGrid/>
-        <w:ind w:firstLine="420" w:firstLineChars="200"/>
-        <w:textAlignment w:val="auto"/>
-        <w:rPr>
-          <w:rFonts w:hint="eastAsia" w:asciiTheme="majorEastAsia" w:hAnsiTheme="majorEastAsia" w:eastAsiaTheme="majorEastAsia" w:cstheme="majorEastAsia"/>
-          <w:lang w:val="en-US" w:eastAsia="zh-CN"/>
-        </w:rPr>
-      </w:pPr>
-      <w:r>
-        <w:rPr>
-          <w:rFonts w:hint="eastAsia" w:asciiTheme="majorEastAsia" w:hAnsiTheme="majorEastAsia" w:eastAsiaTheme="majorEastAsia" w:cstheme="majorEastAsia"/>
-          <w:lang w:val="en-US" w:eastAsia="zh-CN"/>
-        </w:rPr>
-        <w:t>Struct(Int32, Int32) GetBrightnessRange(Int32 device);</w:t>
-      </w:r>
-    </w:p>
-    <w:p>
-      <w:pPr>
-        <w:keepNext w:val="0"/>
-        <w:keepLines w:val="0"/>
-        <w:pageBreakBefore w:val="0"/>
-        <w:widowControl w:val="0"/>
-        <w:kinsoku/>
-        <w:wordWrap/>
-        <w:overflowPunct/>
-        <w:topLinePunct w:val="0"/>
-        <w:autoSpaceDE/>
-        <w:autoSpaceDN/>
-        <w:bidi w:val="0"/>
-        <w:adjustRightInd/>
-        <w:snapToGrid/>
-        <w:ind w:firstLine="420" w:firstLineChars="200"/>
-        <w:textAlignment w:val="auto"/>
-        <w:rPr>
-          <w:rFonts w:hint="eastAsia" w:asciiTheme="majorEastAsia" w:hAnsiTheme="majorEastAsia" w:eastAsiaTheme="majorEastAsia" w:cstheme="majorEastAsia"/>
-          <w:lang w:val="en-US" w:eastAsia="zh-CN"/>
-        </w:rPr>
-      </w:pPr>
-      <w:r>
-        <w:rPr>
-          <w:rFonts w:hint="eastAsia" w:asciiTheme="majorEastAsia" w:hAnsiTheme="majorEastAsia" w:eastAsiaTheme="majorEastAsia" w:cstheme="majorEastAsia"/>
-          <w:lang w:val="en-US" w:eastAsia="zh-CN"/>
-        </w:rPr>
-        <w:t>函数说明：获取指定设备的亮度最小值和最大值。</w:t>
-      </w:r>
-    </w:p>
-    <w:p>
-      <w:pPr>
-        <w:keepNext w:val="0"/>
-        <w:keepLines w:val="0"/>
-        <w:pageBreakBefore w:val="0"/>
-        <w:widowControl w:val="0"/>
-        <w:kinsoku/>
-        <w:wordWrap/>
-        <w:overflowPunct/>
-        <w:topLinePunct w:val="0"/>
-        <w:autoSpaceDE/>
-        <w:autoSpaceDN/>
-        <w:bidi w:val="0"/>
-        <w:adjustRightInd/>
-        <w:snapToGrid/>
-        <w:ind w:firstLine="420" w:firstLineChars="200"/>
-        <w:textAlignment w:val="auto"/>
-        <w:rPr>
-          <w:rFonts w:hint="eastAsia" w:asciiTheme="majorEastAsia" w:hAnsiTheme="majorEastAsia" w:eastAsiaTheme="majorEastAsia" w:cstheme="majorEastAsia"/>
-          <w:lang w:val="en-US" w:eastAsia="zh-CN"/>
-        </w:rPr>
-      </w:pPr>
-      <w:r>
-        <w:rPr>
-          <w:rFonts w:hint="eastAsia" w:asciiTheme="majorEastAsia" w:hAnsiTheme="majorEastAsia" w:eastAsiaTheme="majorEastAsia" w:cstheme="majorEastAsia"/>
-          <w:lang w:val="en-US" w:eastAsia="zh-CN"/>
-        </w:rPr>
-        <w:t>参数说明：</w:t>
-      </w:r>
-    </w:p>
-    <w:p>
-      <w:pPr>
-        <w:keepNext w:val="0"/>
-        <w:keepLines w:val="0"/>
-        <w:pageBreakBefore w:val="0"/>
-        <w:widowControl w:val="0"/>
-        <w:numPr>
-          <w:ilvl w:val="0"/>
-          <w:numId w:val="12"/>
-        </w:numPr>
-        <w:kinsoku/>
-        <w:wordWrap/>
-        <w:overflowPunct/>
-        <w:topLinePunct w:val="0"/>
-        <w:autoSpaceDE/>
-        <w:autoSpaceDN/>
-        <w:bidi w:val="0"/>
-        <w:adjustRightInd/>
-        <w:snapToGrid/>
-        <w:ind w:left="0" w:leftChars="0" w:firstLine="850" w:firstLineChars="0"/>
-        <w:textAlignment w:val="auto"/>
-        <w:rPr>
-          <w:rFonts w:hint="default" w:asciiTheme="majorEastAsia" w:hAnsiTheme="majorEastAsia" w:eastAsiaTheme="majorEastAsia" w:cstheme="majorEastAsia"/>
-          <w:lang w:val="en-US" w:eastAsia="zh-CN"/>
-        </w:rPr>
-      </w:pPr>
-      <w:r>
-        <w:rPr>
-          <w:rFonts w:hint="eastAsia" w:asciiTheme="majorEastAsia" w:hAnsiTheme="majorEastAsia" w:eastAsiaTheme="majorEastAsia" w:cstheme="majorEastAsia"/>
-          <w:lang w:val="en-US" w:eastAsia="zh-CN"/>
-        </w:rPr>
-        <w:t>device: 设备类型，可以是显示器或键盘。</w:t>
-      </w:r>
-    </w:p>
-    <w:p>
-      <w:pPr>
-        <w:keepNext w:val="0"/>
-        <w:keepLines w:val="0"/>
-        <w:pageBreakBefore w:val="0"/>
-        <w:widowControl w:val="0"/>
-        <w:kinsoku/>
-        <w:wordWrap/>
-        <w:overflowPunct/>
-        <w:topLinePunct w:val="0"/>
-        <w:autoSpaceDE/>
-        <w:autoSpaceDN/>
-        <w:bidi w:val="0"/>
-        <w:adjustRightInd/>
-        <w:snapToGrid/>
-        <w:ind w:firstLine="420" w:firstLineChars="200"/>
-        <w:textAlignment w:val="auto"/>
-        <w:rPr>
-          <w:rFonts w:hint="default" w:asciiTheme="majorEastAsia" w:hAnsiTheme="majorEastAsia" w:eastAsiaTheme="majorEastAsia" w:cstheme="majorEastAsia"/>
-          <w:lang w:val="en-US" w:eastAsia="zh-CN"/>
-        </w:rPr>
-      </w:pPr>
-      <w:r>
-        <w:rPr>
-          <w:rFonts w:hint="eastAsia" w:asciiTheme="majorEastAsia" w:hAnsiTheme="majorEastAsia" w:eastAsiaTheme="majorEastAsia" w:cstheme="majorEastAsia"/>
-          <w:lang w:val="en-US" w:eastAsia="zh-CN"/>
-        </w:rPr>
-        <w:t>返回值：返回亮度的最小值和最大值，如果设备不支持或者不存在则返回(-1,-1)。</w:t>
       </w:r>
     </w:p>
     <w:p>

</xml_diff>